<commit_message>
fixed typos + no need for mixing unit
</commit_message>
<xml_diff>
--- a/DOCX/breads/Yaourt.docx
+++ b/DOCX/breads/Yaourt.docx
@@ -6,14 +6,8 @@
       <w:pPr>
         <w:pStyle w:val="Heading1"/>
         <w:jc w:val="center"/>
-        <w:rPr>
-          <w:color w:val="7F7F7F" w:themeColor="text1" w:themeTint="80"/>
-        </w:rPr>
-      </w:pPr>
-      <w:r>
-        <w:rPr>
-          <w:color w:val="7F7F7F" w:themeColor="text1" w:themeTint="80"/>
-        </w:rPr>
+      </w:pPr>
+      <w:r>
         <w:t>Yaourt</w:t>
       </w:r>
     </w:p>
@@ -21,14 +15,8 @@
       <w:pPr>
         <w:pStyle w:val="Heading2"/>
         <w:jc w:val="center"/>
-        <w:rPr>
-          <w:color w:val="7F7F7F" w:themeColor="text1" w:themeTint="80"/>
-        </w:rPr>
-      </w:pPr>
-      <w:r>
-        <w:rPr>
-          <w:color w:val="7F7F7F" w:themeColor="text1" w:themeTint="80"/>
-        </w:rPr>
+      </w:pPr>
+      <w:r>
         <w:t>à la machine à pain</w:t>
       </w:r>
     </w:p>
@@ -37,14 +25,8 @@
       <w:pPr>
         <w:pStyle w:val="Heading3"/>
         <w:ind w:firstLine="0"/>
-        <w:rPr>
-          <w:color w:val="7F7F7F" w:themeColor="text1" w:themeTint="80"/>
-        </w:rPr>
-      </w:pPr>
-      <w:r>
-        <w:rPr>
-          <w:color w:val="7F7F7F" w:themeColor="text1" w:themeTint="80"/>
-        </w:rPr>
+      </w:pPr>
+      <w:r>
         <w:t>Ingrédients</w:t>
       </w:r>
     </w:p>
@@ -61,13 +43,8 @@
           <w:numId w:val="3"/>
         </w:numPr>
       </w:pPr>
-      <w:proofErr w:type="spellStart"/>
-      <w:r>
-        <w:t>mL</w:t>
-      </w:r>
-      <w:proofErr w:type="spellEnd"/>
-      <w:r>
-        <w:t xml:space="preserve"> de lait (entier, de préférence)</w:t>
+      <w:r>
+        <w:t>mL de lait (entier, de préférence)</w:t>
       </w:r>
     </w:p>
     <w:p/>
@@ -92,14 +69,8 @@
       <w:pPr>
         <w:pStyle w:val="Heading3"/>
         <w:ind w:firstLine="0"/>
-        <w:rPr>
-          <w:color w:val="7F7F7F" w:themeColor="text1" w:themeTint="80"/>
-        </w:rPr>
-      </w:pPr>
-      <w:r>
-        <w:rPr>
-          <w:color w:val="7F7F7F" w:themeColor="text1" w:themeTint="80"/>
-        </w:rPr>
+      </w:pPr>
+      <w:r>
         <w:t>Préparation</w:t>
       </w:r>
     </w:p>
@@ -107,13 +78,25 @@
       <w:pPr>
         <w:ind w:left="0"/>
       </w:pPr>
+      <w:r>
+        <w:tab/>
+      </w:r>
     </w:p>
     <w:p>
       <w:pPr>
-        <w:ind w:left="0" w:firstLine="708"/>
-      </w:pPr>
-      <w:r>
-        <w:t>Mélanger tous les ingrédients dans la machine à pain.</w:t>
+        <w:ind w:left="0"/>
+        <w:rPr>
+          <w:i/>
+          <w:iCs/>
+        </w:rPr>
+      </w:pPr>
+      <w:r>
+        <w:rPr>
+          <w:i/>
+          <w:iCs/>
+        </w:rPr>
+        <w:tab/>
+        <w:t>(le mélangeur de la machine n’est pas nécessaire)</w:t>
       </w:r>
     </w:p>
     <w:p>
@@ -121,7 +104,15 @@
         <w:ind w:left="0" w:firstLine="708"/>
       </w:pPr>
       <w:r>
-        <w:t xml:space="preserve">La cuisson prends </w:t>
+        <w:t>Mélanger tous les ingrédients dans la machine à pain.</w:t>
+      </w:r>
+    </w:p>
+    <w:p>
+      <w:pPr>
+        <w:ind w:left="0" w:firstLine="708"/>
+      </w:pPr>
+      <w:r>
+        <w:t xml:space="preserve">La cuisson prend </w:t>
       </w:r>
       <w:r>
         <w:t>8h.</w:t>
@@ -898,7 +889,6 @@
       <w:outlineLvl w:val="0"/>
     </w:pPr>
     <w:rPr>
-      <w:color w:val="7F7F7F" w:themeColor="text1" w:themeTint="80"/>
       <w:sz w:val="72"/>
       <w:szCs w:val="36"/>
     </w:rPr>
@@ -917,7 +907,6 @@
       <w:outlineLvl w:val="1"/>
     </w:pPr>
     <w:rPr>
-      <w:color w:val="7F7F7F" w:themeColor="text1" w:themeTint="80"/>
       <w:sz w:val="44"/>
       <w:szCs w:val="18"/>
     </w:rPr>
@@ -965,7 +954,6 @@
       <w:bCs/>
       <w:i w:val="0"/>
       <w:iCs w:val="0"/>
-      <w:color w:val="7F7F7F" w:themeColor="text1" w:themeTint="80"/>
       <w:sz w:val="32"/>
     </w:rPr>
   </w:style>
@@ -983,7 +971,6 @@
       <w:outlineLvl w:val="4"/>
     </w:pPr>
     <w:rPr>
-      <w:color w:val="7F7F7F" w:themeColor="text1" w:themeTint="80"/>
       <w:sz w:val="24"/>
       <w:szCs w:val="22"/>
     </w:rPr>

</xml_diff>